<commit_message>
Lite mer pa visionen.
</commit_message>
<xml_diff>
--- a/Uppgift 2 VISION/Vision Den Glade Piraten.docx
+++ b/Uppgift 2 VISION/Vision Den Glade Piraten.docx
@@ -4,8 +4,10 @@
   <w:body>
     <w:p>
       <w:pPr>
-        <w:rPr>
-          <w:rFonts w:ascii="Times New Roman" w:hAnsi="Times New Roman" w:cs="Times New Roman"/>
+        <w:jc w:val="center"/>
+        <w:rPr>
+          <w:rFonts w:ascii="Times New Roman" w:hAnsi="Times New Roman" w:cs="Times New Roman"/>
+          <w:b/>
           <w:sz w:val="40"/>
           <w:szCs w:val="40"/>
         </w:rPr>
@@ -13,11 +15,24 @@
       <w:r>
         <w:rPr>
           <w:rFonts w:ascii="Times New Roman" w:hAnsi="Times New Roman" w:cs="Times New Roman"/>
+          <w:b/>
           <w:sz w:val="40"/>
           <w:szCs w:val="40"/>
         </w:rPr>
         <w:t>Vision Den Glade Piraten</w:t>
       </w:r>
+    </w:p>
+    <w:p>
+      <w:pPr>
+        <w:rPr>
+          <w:rFonts w:ascii="Times New Roman" w:hAnsi="Times New Roman" w:cs="Times New Roman"/>
+          <w:b/>
+          <w:i/>
+          <w:color w:val="A6A6A6" w:themeColor="background1" w:themeShade="A6"/>
+          <w:sz w:val="16"/>
+          <w:szCs w:val="16"/>
+        </w:rPr>
+      </w:pPr>
     </w:p>
     <w:p>
       <w:pPr>
@@ -96,6 +111,8 @@
       <w:pPr>
         <w:rPr>
           <w:rFonts w:ascii="Times New Roman" w:hAnsi="Times New Roman" w:cs="Times New Roman"/>
+          <w:sz w:val="18"/>
+          <w:szCs w:val="18"/>
         </w:rPr>
       </w:pPr>
       <w:r>
@@ -104,6 +121,15 @@
         </w:rPr>
         <w:t>I dagsläget sker bokningen av båtplatser manuellt, då klubbsekekreteraren går igenom och tilldelar klubbens båtplatser till medlemmarna, utifrån uppgifter externt från nationella-båtregistret. Även hanteringen av medlemsavgifter sker manuellt, vilket innebär en stor administrativ börda för klubbens kassör.</w:t>
       </w:r>
+    </w:p>
+    <w:p>
+      <w:pPr>
+        <w:rPr>
+          <w:rFonts w:ascii="Times New Roman" w:hAnsi="Times New Roman" w:cs="Times New Roman"/>
+          <w:sz w:val="18"/>
+          <w:szCs w:val="18"/>
+        </w:rPr>
+      </w:pPr>
     </w:p>
     <w:p>
       <w:pPr>
@@ -215,6 +241,44 @@
       <w:pPr>
         <w:rPr>
           <w:rFonts w:ascii="Times New Roman" w:hAnsi="Times New Roman" w:cs="Times New Roman"/>
+          <w:sz w:val="18"/>
+          <w:szCs w:val="18"/>
+        </w:rPr>
+      </w:pPr>
+      <w:r>
+        <w:rPr>
+          <w:rFonts w:ascii="Times New Roman" w:hAnsi="Times New Roman" w:cs="Times New Roman"/>
+          <w:b/>
+        </w:rPr>
+        <w:t>Tekniker/ support</w:t>
+      </w:r>
+      <w:r>
+        <w:rPr>
+          <w:rFonts w:ascii="Times New Roman" w:hAnsi="Times New Roman" w:cs="Times New Roman"/>
+          <w:b/>
+        </w:rPr>
+        <w:t xml:space="preserve">; </w:t>
+      </w:r>
+      <w:r>
+        <w:rPr>
+          <w:rFonts w:ascii="Times New Roman" w:hAnsi="Times New Roman" w:cs="Times New Roman"/>
+        </w:rPr>
+        <w:t>ansvarig för utbildning av klubbens medlemmar.</w:t>
+      </w:r>
+    </w:p>
+    <w:p>
+      <w:pPr>
+        <w:rPr>
+          <w:rFonts w:ascii="Times New Roman" w:hAnsi="Times New Roman" w:cs="Times New Roman"/>
+          <w:sz w:val="18"/>
+          <w:szCs w:val="18"/>
+        </w:rPr>
+      </w:pPr>
+    </w:p>
+    <w:p>
+      <w:pPr>
+        <w:rPr>
+          <w:rFonts w:ascii="Times New Roman" w:hAnsi="Times New Roman" w:cs="Times New Roman"/>
           <w:b/>
           <w:i/>
           <w:color w:val="A6A6A6" w:themeColor="background1" w:themeShade="A6"/>
@@ -246,7 +310,7 @@
         </w:rPr>
         <w:t xml:space="preserve">Klas-Göran Svensson; klubbsekreterare,  huvudansvarig för hantering och bokning av båtplatser. </w:t>
       </w:r>
-      <w:hyperlink r:id="rId5" w:history="1">
+      <w:hyperlink r:id="rId6" w:history="1">
         <w:r>
           <w:rPr>
             <w:rStyle w:val="Hyperlink"/>
@@ -274,7 +338,7 @@
         </w:rPr>
         <w:t xml:space="preserve">Lars Ulrikson, styrelseledarmot, vice klubbsekrerare, delansvarig för hantering och bokning av båtplatser. </w:t>
       </w:r>
-      <w:hyperlink r:id="rId6" w:history="1">
+      <w:hyperlink r:id="rId7" w:history="1">
         <w:r>
           <w:rPr>
             <w:rStyle w:val="Hyperlink"/>
@@ -324,21 +388,9 @@
         <w:rPr>
           <w:rFonts w:ascii="Times New Roman" w:hAnsi="Times New Roman" w:cs="Times New Roman"/>
         </w:rPr>
-        <w:t xml:space="preserve">Huvudansvarig för hantering,  kontroll </w:t>
-      </w:r>
-      <w:r>
-        <w:rPr>
-          <w:rFonts w:ascii="Times New Roman" w:hAnsi="Times New Roman" w:cs="Times New Roman"/>
-        </w:rPr>
-        <w:t>och</w:t>
-      </w:r>
-      <w:r>
-        <w:rPr>
-          <w:rFonts w:ascii="Times New Roman" w:hAnsi="Times New Roman" w:cs="Times New Roman"/>
-        </w:rPr>
-        <w:t xml:space="preserve"> bokföring av medlemsavgifter. </w:t>
-      </w:r>
-      <w:hyperlink r:id="rId7" w:history="1">
+        <w:t xml:space="preserve">Huvudansvarig för hantering,  kontroll och bokföring av medlemsavgifter. </w:t>
+      </w:r>
+      <w:hyperlink r:id="rId8" w:history="1">
         <w:r>
           <w:rPr>
             <w:rStyle w:val="Hyperlink"/>
@@ -379,20 +431,18 @@
         </w:rPr>
         <w:t>Personuppgiftslagen (PUL).</w:t>
       </w:r>
-      <w:bookmarkStart w:id="0" w:name="_GoBack"/>
-      <w:bookmarkEnd w:id="0"/>
-    </w:p>
-    <w:p>
-      <w:pPr>
-        <w:rPr>
-          <w:rFonts w:ascii="Times New Roman" w:hAnsi="Times New Roman" w:cs="Times New Roman"/>
-          <w:b/>
-          <w:i/>
-          <w:sz w:val="28"/>
-          <w:szCs w:val="28"/>
-        </w:rPr>
-      </w:pPr>
-      <w:r>
+    </w:p>
+    <w:p>
+      <w:pPr>
+        <w:rPr>
+          <w:rFonts w:ascii="Times New Roman" w:hAnsi="Times New Roman" w:cs="Times New Roman"/>
+          <w:sz w:val="18"/>
+          <w:szCs w:val="18"/>
+        </w:rPr>
+      </w:pPr>
+    </w:p>
+    <w:p>
+      <w:pPr>
         <w:rPr>
           <w:rFonts w:ascii="Times New Roman" w:hAnsi="Times New Roman" w:cs="Times New Roman"/>
           <w:b/>
@@ -401,6 +451,182 @@
           <w:sz w:val="28"/>
           <w:szCs w:val="28"/>
         </w:rPr>
+      </w:pPr>
+    </w:p>
+    <w:p>
+      <w:pPr>
+        <w:rPr>
+          <w:rFonts w:ascii="Times New Roman" w:hAnsi="Times New Roman" w:cs="Times New Roman"/>
+          <w:b/>
+          <w:i/>
+          <w:color w:val="A6A6A6" w:themeColor="background1" w:themeShade="A6"/>
+          <w:sz w:val="28"/>
+          <w:szCs w:val="28"/>
+        </w:rPr>
+      </w:pPr>
+      <w:r>
+        <w:rPr>
+          <w:rFonts w:ascii="Times New Roman" w:hAnsi="Times New Roman" w:cs="Times New Roman"/>
+          <w:b/>
+          <w:i/>
+          <w:color w:val="A6A6A6" w:themeColor="background1" w:themeShade="A6"/>
+          <w:sz w:val="28"/>
+          <w:szCs w:val="28"/>
+        </w:rPr>
+        <w:lastRenderedPageBreak/>
+        <w:t>Likande system</w:t>
+      </w:r>
+    </w:p>
+    <w:p>
+      <w:pPr>
+        <w:rPr>
+          <w:rFonts w:ascii="Times New Roman" w:hAnsi="Times New Roman" w:cs="Times New Roman"/>
+        </w:rPr>
+      </w:pPr>
+      <w:r>
+        <w:rPr>
+          <w:rFonts w:ascii="Times New Roman" w:hAnsi="Times New Roman" w:cs="Times New Roman"/>
+        </w:rPr>
+        <w:t>C-medlem</w:t>
+      </w:r>
+    </w:p>
+    <w:p>
+      <w:pPr>
+        <w:pStyle w:val="ListParagraph"/>
+        <w:numPr>
+          <w:ilvl w:val="0"/>
+          <w:numId w:val="1"/>
+        </w:numPr>
+        <w:rPr>
+          <w:rFonts w:ascii="Times New Roman" w:hAnsi="Times New Roman" w:cs="Times New Roman"/>
+        </w:rPr>
+      </w:pPr>
+      <w:r>
+        <w:rPr>
+          <w:rFonts w:ascii="Times New Roman" w:hAnsi="Times New Roman" w:cs="Times New Roman"/>
+        </w:rPr>
+        <w:t>Webbaserat</w:t>
+      </w:r>
+    </w:p>
+    <w:p>
+      <w:pPr>
+        <w:pStyle w:val="ListParagraph"/>
+        <w:numPr>
+          <w:ilvl w:val="0"/>
+          <w:numId w:val="1"/>
+        </w:numPr>
+        <w:rPr>
+          <w:rFonts w:ascii="Times New Roman" w:hAnsi="Times New Roman" w:cs="Times New Roman"/>
+        </w:rPr>
+      </w:pPr>
+      <w:r>
+        <w:rPr>
+          <w:rFonts w:ascii="Times New Roman" w:hAnsi="Times New Roman" w:cs="Times New Roman"/>
+        </w:rPr>
+        <w:t>Erbjuder påminnelse om fakturering via mail/sms</w:t>
+      </w:r>
+    </w:p>
+    <w:p>
+      <w:pPr>
+        <w:pStyle w:val="ListParagraph"/>
+        <w:numPr>
+          <w:ilvl w:val="0"/>
+          <w:numId w:val="1"/>
+        </w:numPr>
+        <w:rPr>
+          <w:rFonts w:ascii="Times New Roman" w:hAnsi="Times New Roman" w:cs="Times New Roman"/>
+        </w:rPr>
+      </w:pPr>
+      <w:r>
+        <w:rPr>
+          <w:rFonts w:ascii="Times New Roman" w:hAnsi="Times New Roman" w:cs="Times New Roman"/>
+        </w:rPr>
+        <w:t>Erbjuder utskrift samt överföring av medlemsinformation till Excel-dokument.</w:t>
+      </w:r>
+    </w:p>
+    <w:p>
+      <w:pPr>
+        <w:pStyle w:val="ListParagraph"/>
+        <w:numPr>
+          <w:ilvl w:val="0"/>
+          <w:numId w:val="1"/>
+        </w:numPr>
+        <w:rPr>
+          <w:rFonts w:ascii="Times New Roman" w:hAnsi="Times New Roman" w:cs="Times New Roman"/>
+        </w:rPr>
+      </w:pPr>
+      <w:r>
+        <w:rPr>
+          <w:rFonts w:ascii="Times New Roman" w:hAnsi="Times New Roman" w:cs="Times New Roman"/>
+        </w:rPr>
+        <w:t>Främst inriktad på lagsporter, samt arrangering av matcher och evangemang.</w:t>
+      </w:r>
+    </w:p>
+    <w:p>
+      <w:pPr>
+        <w:pStyle w:val="ListParagraph"/>
+        <w:numPr>
+          <w:ilvl w:val="0"/>
+          <w:numId w:val="1"/>
+        </w:numPr>
+        <w:rPr>
+          <w:rFonts w:ascii="Times New Roman" w:hAnsi="Times New Roman" w:cs="Times New Roman"/>
+        </w:rPr>
+      </w:pPr>
+      <w:r>
+        <w:rPr>
+          <w:rFonts w:ascii="Times New Roman" w:hAnsi="Times New Roman" w:cs="Times New Roman"/>
+        </w:rPr>
+        <w:t>Implenterar ej nationella båtregistret</w:t>
+      </w:r>
+    </w:p>
+    <w:p>
+      <w:pPr>
+        <w:pStyle w:val="ListParagraph"/>
+        <w:numPr>
+          <w:ilvl w:val="0"/>
+          <w:numId w:val="1"/>
+        </w:numPr>
+        <w:rPr>
+          <w:rFonts w:ascii="Times New Roman" w:hAnsi="Times New Roman" w:cs="Times New Roman"/>
+        </w:rPr>
+      </w:pPr>
+      <w:r>
+        <w:rPr>
+          <w:rFonts w:ascii="Times New Roman" w:hAnsi="Times New Roman" w:cs="Times New Roman"/>
+        </w:rPr>
+        <w:t>Erbjuder ej automatisk beräkning av rörlig avgift för flera båtplatser.</w:t>
+      </w:r>
+    </w:p>
+    <w:p>
+      <w:pPr>
+        <w:pStyle w:val="ListParagraph"/>
+        <w:rPr>
+          <w:rFonts w:ascii="Times New Roman" w:hAnsi="Times New Roman" w:cs="Times New Roman"/>
+        </w:rPr>
+      </w:pPr>
+      <w:bookmarkStart w:id="0" w:name="_GoBack"/>
+      <w:bookmarkEnd w:id="0"/>
+    </w:p>
+    <w:p>
+      <w:pPr>
+        <w:rPr>
+          <w:rFonts w:ascii="Times New Roman" w:hAnsi="Times New Roman" w:cs="Times New Roman"/>
+          <w:b/>
+          <w:i/>
+          <w:sz w:val="28"/>
+          <w:szCs w:val="28"/>
+        </w:rPr>
+      </w:pPr>
+      <w:r>
+        <w:rPr>
+          <w:rFonts w:ascii="Times New Roman" w:hAnsi="Times New Roman" w:cs="Times New Roman"/>
+          <w:b/>
+          <w:i/>
+          <w:color w:val="A6A6A6" w:themeColor="background1" w:themeShade="A6"/>
+          <w:sz w:val="28"/>
+          <w:szCs w:val="28"/>
+        </w:rPr>
         <w:t>Baskrav</w:t>
       </w:r>
     </w:p>
@@ -421,28 +647,19 @@
         <w:rPr>
           <w:rFonts w:ascii="Times New Roman" w:hAnsi="Times New Roman" w:cs="Times New Roman"/>
         </w:rPr>
-        <w:t xml:space="preserve"> Kunden skall kunna, utan större datorvana, registrera bokade platser i systemet.</w:t>
-      </w:r>
-    </w:p>
-    <w:p>
-      <w:pPr>
-        <w:ind w:firstLine="1304"/>
-        <w:rPr>
-          <w:rFonts w:ascii="Times New Roman" w:hAnsi="Times New Roman" w:cs="Times New Roman"/>
-        </w:rPr>
-      </w:pPr>
-      <w:r>
-        <w:rPr>
-          <w:rFonts w:ascii="Times New Roman" w:hAnsi="Times New Roman" w:cs="Times New Roman"/>
-          <w:b/>
-        </w:rPr>
-        <w:t xml:space="preserve">BK 1.1 </w:t>
-      </w:r>
-      <w:r>
-        <w:rPr>
-          <w:rFonts w:ascii="Times New Roman" w:hAnsi="Times New Roman" w:cs="Times New Roman"/>
-        </w:rPr>
-        <w:t>Kunden skall även kunna ta bort, samt ändra platser utifrån befintliga behov.</w:t>
+        <w:t xml:space="preserve"> Kunden skall kunna, ut</w:t>
+      </w:r>
+      <w:r>
+        <w:rPr>
+          <w:rFonts w:ascii="Times New Roman" w:hAnsi="Times New Roman" w:cs="Times New Roman"/>
+        </w:rPr>
+        <w:t xml:space="preserve">an större datorvana, registrera, hantera och ta bort </w:t>
+      </w:r>
+      <w:r>
+        <w:rPr>
+          <w:rFonts w:ascii="Times New Roman" w:hAnsi="Times New Roman" w:cs="Times New Roman"/>
+        </w:rPr>
+        <w:t>bokade platser i systemet.</w:t>
       </w:r>
     </w:p>
     <w:p>
@@ -462,28 +679,73 @@
         <w:rPr>
           <w:rFonts w:ascii="Times New Roman" w:hAnsi="Times New Roman" w:cs="Times New Roman"/>
         </w:rPr>
-        <w:t>Systemet skall implementera nationella-båtregistrets register, för att tilldela lämplig plats för båtar av viss storlek.</w:t>
-      </w:r>
-    </w:p>
-    <w:p>
-      <w:pPr>
-        <w:rPr>
-          <w:rFonts w:ascii="Times New Roman" w:hAnsi="Times New Roman" w:cs="Times New Roman"/>
-        </w:rPr>
-      </w:pPr>
-    </w:p>
-    <w:p>
-      <w:pPr>
-        <w:rPr>
-          <w:rFonts w:ascii="Times New Roman" w:hAnsi="Times New Roman" w:cs="Times New Roman"/>
-        </w:rPr>
-      </w:pPr>
-      <w:r>
-        <w:rPr>
-          <w:rFonts w:ascii="Times New Roman" w:hAnsi="Times New Roman" w:cs="Times New Roman"/>
-          <w:b/>
-        </w:rPr>
-        <w:lastRenderedPageBreak/>
+        <w:t>Systemet skall</w:t>
+      </w:r>
+      <w:r>
+        <w:rPr>
+          <w:rFonts w:ascii="Times New Roman" w:hAnsi="Times New Roman" w:cs="Times New Roman"/>
+        </w:rPr>
+        <w:t xml:space="preserve"> internt</w:t>
+      </w:r>
+      <w:r>
+        <w:rPr>
+          <w:rFonts w:ascii="Times New Roman" w:hAnsi="Times New Roman" w:cs="Times New Roman"/>
+        </w:rPr>
+        <w:t xml:space="preserve"> implementera Nationella B</w:t>
+      </w:r>
+      <w:r>
+        <w:rPr>
+          <w:rFonts w:ascii="Times New Roman" w:hAnsi="Times New Roman" w:cs="Times New Roman"/>
+        </w:rPr>
+        <w:t>åtregistrets register, för att tilldela lämplig plats för båtar av viss storlek.</w:t>
+      </w:r>
+    </w:p>
+    <w:p>
+      <w:pPr>
+        <w:rPr>
+          <w:rFonts w:ascii="Times New Roman" w:hAnsi="Times New Roman" w:cs="Times New Roman"/>
+        </w:rPr>
+      </w:pPr>
+      <w:r>
+        <w:rPr>
+          <w:rFonts w:ascii="Times New Roman" w:hAnsi="Times New Roman" w:cs="Times New Roman"/>
+          <w:b/>
+        </w:rPr>
+        <w:tab/>
+        <w:t>BK</w:t>
+      </w:r>
+      <w:r>
+        <w:rPr>
+          <w:rFonts w:ascii="Times New Roman" w:hAnsi="Times New Roman" w:cs="Times New Roman"/>
+          <w:b/>
+        </w:rPr>
+        <w:t xml:space="preserve"> </w:t>
+      </w:r>
+      <w:r>
+        <w:rPr>
+          <w:rFonts w:ascii="Times New Roman" w:hAnsi="Times New Roman" w:cs="Times New Roman"/>
+          <w:b/>
+        </w:rPr>
+        <w:t>2.2</w:t>
+      </w:r>
+      <w:r>
+        <w:rPr>
+          <w:rFonts w:ascii="Times New Roman" w:hAnsi="Times New Roman" w:cs="Times New Roman"/>
+        </w:rPr>
+        <w:t xml:space="preserve"> Systemet skall matcha djup och bredd på båten till lämplig båtplats.</w:t>
+      </w:r>
+    </w:p>
+    <w:p>
+      <w:pPr>
+        <w:rPr>
+          <w:rFonts w:ascii="Times New Roman" w:hAnsi="Times New Roman" w:cs="Times New Roman"/>
+        </w:rPr>
+      </w:pPr>
+      <w:r>
+        <w:rPr>
+          <w:rFonts w:ascii="Times New Roman" w:hAnsi="Times New Roman" w:cs="Times New Roman"/>
+          <w:b/>
+        </w:rPr>
         <w:t>BK3</w:t>
       </w:r>
       <w:r>
@@ -511,15 +773,101 @@
         <w:rPr>
           <w:rFonts w:ascii="Times New Roman" w:hAnsi="Times New Roman" w:cs="Times New Roman"/>
         </w:rPr>
-        <w:t xml:space="preserve"> Kassören skall ha full insikt i statusen av inbetalningar, samt kunna skriva ut fakturor för icke betalda avgifter.</w:t>
-      </w:r>
-    </w:p>
-    <w:p>
-      <w:pPr>
-        <w:rPr>
-          <w:rFonts w:ascii="Times New Roman" w:hAnsi="Times New Roman" w:cs="Times New Roman"/>
-        </w:rPr>
-      </w:pPr>
+        <w:t xml:space="preserve"> Kassören skall ha full insikt i statusen av inbetalningar, samt kunna </w:t>
+      </w:r>
+      <w:r>
+        <w:rPr>
+          <w:rFonts w:ascii="Times New Roman" w:hAnsi="Times New Roman" w:cs="Times New Roman"/>
+        </w:rPr>
+        <w:t>skapa fakturor för icke betalada avgifter.</w:t>
+      </w:r>
+    </w:p>
+    <w:p>
+      <w:pPr>
+        <w:ind w:left="1305"/>
+        <w:rPr>
+          <w:rFonts w:ascii="Times New Roman" w:hAnsi="Times New Roman" w:cs="Times New Roman"/>
+        </w:rPr>
+      </w:pPr>
+      <w:r>
+        <w:rPr>
+          <w:rFonts w:ascii="Times New Roman" w:hAnsi="Times New Roman" w:cs="Times New Roman"/>
+          <w:b/>
+        </w:rPr>
+        <w:t xml:space="preserve">Bk 3.2 </w:t>
+      </w:r>
+      <w:r>
+        <w:rPr>
+          <w:rFonts w:ascii="Times New Roman" w:hAnsi="Times New Roman" w:cs="Times New Roman"/>
+        </w:rPr>
+        <w:t>Erinran om</w:t>
+      </w:r>
+      <w:r>
+        <w:rPr>
+          <w:rFonts w:ascii="Times New Roman" w:hAnsi="Times New Roman" w:cs="Times New Roman"/>
+          <w:b/>
+        </w:rPr>
+        <w:t xml:space="preserve"> </w:t>
+      </w:r>
+      <w:r>
+        <w:rPr>
+          <w:rFonts w:ascii="Times New Roman" w:hAnsi="Times New Roman" w:cs="Times New Roman"/>
+        </w:rPr>
+        <w:t>obetalda avgifter skall automatiskt skickas till medlemmens e-mail eller via sms till medlemmens telefon.</w:t>
+      </w:r>
+    </w:p>
+    <w:p>
+      <w:pPr>
+        <w:rPr>
+          <w:rFonts w:ascii="Times New Roman" w:hAnsi="Times New Roman" w:cs="Times New Roman"/>
+        </w:rPr>
+      </w:pPr>
+      <w:r>
+        <w:rPr>
+          <w:rFonts w:ascii="Times New Roman" w:hAnsi="Times New Roman" w:cs="Times New Roman"/>
+          <w:b/>
+        </w:rPr>
+        <w:t xml:space="preserve">BK 4 </w:t>
+      </w:r>
+      <w:r>
+        <w:rPr>
+          <w:rFonts w:ascii="Times New Roman" w:hAnsi="Times New Roman" w:cs="Times New Roman"/>
+        </w:rPr>
+        <w:t>System</w:t>
+      </w:r>
+      <w:r>
+        <w:rPr>
+          <w:rFonts w:ascii="Times New Roman" w:hAnsi="Times New Roman" w:cs="Times New Roman"/>
+        </w:rPr>
+        <w:t>et skall automatiskt beräkna rörlig avgift utifrån antalet båtplatser registrerade per medlem.</w:t>
+      </w:r>
+    </w:p>
+    <w:p>
+      <w:pPr>
+        <w:rPr>
+          <w:rFonts w:ascii="Times New Roman" w:hAnsi="Times New Roman" w:cs="Times New Roman"/>
+        </w:rPr>
+      </w:pPr>
+      <w:r>
+        <w:rPr>
+          <w:rFonts w:ascii="Times New Roman" w:hAnsi="Times New Roman" w:cs="Times New Roman"/>
+          <w:b/>
+        </w:rPr>
+        <w:t>BK 5</w:t>
+      </w:r>
+      <w:r>
+        <w:rPr>
+          <w:rFonts w:ascii="Times New Roman" w:hAnsi="Times New Roman" w:cs="Times New Roman"/>
+          <w:b/>
+        </w:rPr>
+        <w:t xml:space="preserve"> </w:t>
+      </w:r>
+      <w:r>
+        <w:rPr>
+          <w:rFonts w:ascii="Times New Roman" w:hAnsi="Times New Roman" w:cs="Times New Roman"/>
+        </w:rPr>
+        <w:t>Systemet skall kunna överföra uppgifter om betalning till Excel-dokument.</w:t>
+      </w:r>
     </w:p>
     <w:sectPr>
       <w:pgSz w:w="11906" w:h="16838"/>
@@ -529,6 +877,127 @@
     </w:sectPr>
   </w:body>
 </w:document>
+</file>
+
+<file path=word/numbering.xml><?xml version="1.0" encoding="utf-8"?>
+<w:numbering xmlns:wpc="http://schemas.microsoft.com/office/word/2010/wordprocessingCanvas" xmlns:mc="http://schemas.openxmlformats.org/markup-compatibility/2006" xmlns:o="urn:schemas-microsoft-com:office:office" xmlns:r="http://schemas.openxmlformats.org/officeDocument/2006/relationships" xmlns:m="http://schemas.openxmlformats.org/officeDocument/2006/math" xmlns:v="urn:schemas-microsoft-com:vml" xmlns:wp14="http://schemas.microsoft.com/office/word/2010/wordprocessingDrawing" xmlns:wp="http://schemas.openxmlformats.org/drawingml/2006/wordprocessingDrawing" xmlns:w10="urn:schemas-microsoft-com:office:word" xmlns:w="http://schemas.openxmlformats.org/wordprocessingml/2006/main" xmlns:w14="http://schemas.microsoft.com/office/word/2010/wordml" xmlns:wpg="http://schemas.microsoft.com/office/word/2010/wordprocessingGroup" xmlns:wpi="http://schemas.microsoft.com/office/word/2010/wordprocessingInk" xmlns:wne="http://schemas.microsoft.com/office/word/2006/wordml" xmlns:wps="http://schemas.microsoft.com/office/word/2010/wordprocessingShape" mc:Ignorable="w14 wp14">
+  <w:abstractNum w:abstractNumId="0">
+    <w:nsid w:val="66243642"/>
+    <w:multiLevelType w:val="hybridMultilevel"/>
+    <w:tmpl w:val="81040BCE"/>
+    <w:lvl w:ilvl="0" w:tplc="041D0001">
+      <w:start w:val="1"/>
+      <w:numFmt w:val="bullet"/>
+      <w:lvlText w:val=""/>
+      <w:lvlJc w:val="left"/>
+      <w:pPr>
+        <w:ind w:left="720" w:hanging="360"/>
+      </w:pPr>
+      <w:rPr>
+        <w:rFonts w:ascii="Symbol" w:hAnsi="Symbol" w:hint="default"/>
+      </w:rPr>
+    </w:lvl>
+    <w:lvl w:ilvl="1" w:tplc="041D0003" w:tentative="1">
+      <w:start w:val="1"/>
+      <w:numFmt w:val="bullet"/>
+      <w:lvlText w:val="o"/>
+      <w:lvlJc w:val="left"/>
+      <w:pPr>
+        <w:ind w:left="1440" w:hanging="360"/>
+      </w:pPr>
+      <w:rPr>
+        <w:rFonts w:ascii="Courier New" w:hAnsi="Courier New" w:cs="Courier New" w:hint="default"/>
+      </w:rPr>
+    </w:lvl>
+    <w:lvl w:ilvl="2" w:tplc="041D0005" w:tentative="1">
+      <w:start w:val="1"/>
+      <w:numFmt w:val="bullet"/>
+      <w:lvlText w:val=""/>
+      <w:lvlJc w:val="left"/>
+      <w:pPr>
+        <w:ind w:left="2160" w:hanging="360"/>
+      </w:pPr>
+      <w:rPr>
+        <w:rFonts w:ascii="Wingdings" w:hAnsi="Wingdings" w:hint="default"/>
+      </w:rPr>
+    </w:lvl>
+    <w:lvl w:ilvl="3" w:tplc="041D0001" w:tentative="1">
+      <w:start w:val="1"/>
+      <w:numFmt w:val="bullet"/>
+      <w:lvlText w:val=""/>
+      <w:lvlJc w:val="left"/>
+      <w:pPr>
+        <w:ind w:left="2880" w:hanging="360"/>
+      </w:pPr>
+      <w:rPr>
+        <w:rFonts w:ascii="Symbol" w:hAnsi="Symbol" w:hint="default"/>
+      </w:rPr>
+    </w:lvl>
+    <w:lvl w:ilvl="4" w:tplc="041D0003" w:tentative="1">
+      <w:start w:val="1"/>
+      <w:numFmt w:val="bullet"/>
+      <w:lvlText w:val="o"/>
+      <w:lvlJc w:val="left"/>
+      <w:pPr>
+        <w:ind w:left="3600" w:hanging="360"/>
+      </w:pPr>
+      <w:rPr>
+        <w:rFonts w:ascii="Courier New" w:hAnsi="Courier New" w:cs="Courier New" w:hint="default"/>
+      </w:rPr>
+    </w:lvl>
+    <w:lvl w:ilvl="5" w:tplc="041D0005" w:tentative="1">
+      <w:start w:val="1"/>
+      <w:numFmt w:val="bullet"/>
+      <w:lvlText w:val=""/>
+      <w:lvlJc w:val="left"/>
+      <w:pPr>
+        <w:ind w:left="4320" w:hanging="360"/>
+      </w:pPr>
+      <w:rPr>
+        <w:rFonts w:ascii="Wingdings" w:hAnsi="Wingdings" w:hint="default"/>
+      </w:rPr>
+    </w:lvl>
+    <w:lvl w:ilvl="6" w:tplc="041D0001" w:tentative="1">
+      <w:start w:val="1"/>
+      <w:numFmt w:val="bullet"/>
+      <w:lvlText w:val=""/>
+      <w:lvlJc w:val="left"/>
+      <w:pPr>
+        <w:ind w:left="5040" w:hanging="360"/>
+      </w:pPr>
+      <w:rPr>
+        <w:rFonts w:ascii="Symbol" w:hAnsi="Symbol" w:hint="default"/>
+      </w:rPr>
+    </w:lvl>
+    <w:lvl w:ilvl="7" w:tplc="041D0003" w:tentative="1">
+      <w:start w:val="1"/>
+      <w:numFmt w:val="bullet"/>
+      <w:lvlText w:val="o"/>
+      <w:lvlJc w:val="left"/>
+      <w:pPr>
+        <w:ind w:left="5760" w:hanging="360"/>
+      </w:pPr>
+      <w:rPr>
+        <w:rFonts w:ascii="Courier New" w:hAnsi="Courier New" w:cs="Courier New" w:hint="default"/>
+      </w:rPr>
+    </w:lvl>
+    <w:lvl w:ilvl="8" w:tplc="041D0005" w:tentative="1">
+      <w:start w:val="1"/>
+      <w:numFmt w:val="bullet"/>
+      <w:lvlText w:val=""/>
+      <w:lvlJc w:val="left"/>
+      <w:pPr>
+        <w:ind w:left="6480" w:hanging="360"/>
+      </w:pPr>
+      <w:rPr>
+        <w:rFonts w:ascii="Wingdings" w:hAnsi="Wingdings" w:hint="default"/>
+      </w:rPr>
+    </w:lvl>
+  </w:abstractNum>
+  <w:num w:numId="1">
+    <w:abstractNumId w:val="0"/>
+  </w:num>
+</w:numbering>
 </file>
 
 <file path=word/styles.xml><?xml version="1.0" encoding="utf-8"?>
@@ -729,6 +1198,17 @@
       <w:u w:val="single"/>
     </w:rPr>
   </w:style>
+  <w:style w:type="paragraph" w:styleId="ListParagraph">
+    <w:name w:val="List Paragraph"/>
+    <w:basedOn w:val="Normal"/>
+    <w:uiPriority w:val="34"/>
+    <w:qFormat/>
+    <w:rsid w:val="00BA3754"/>
+    <w:pPr>
+      <w:ind w:left="720"/>
+      <w:contextualSpacing/>
+    </w:pPr>
+  </w:style>
 </w:styles>
 </file>
 
@@ -929,6 +1409,17 @@
       <w:color w:val="0000FF" w:themeColor="hyperlink"/>
       <w:u w:val="single"/>
     </w:rPr>
+  </w:style>
+  <w:style w:type="paragraph" w:styleId="ListParagraph">
+    <w:name w:val="List Paragraph"/>
+    <w:basedOn w:val="Normal"/>
+    <w:uiPriority w:val="34"/>
+    <w:qFormat/>
+    <w:rsid w:val="00BA3754"/>
+    <w:pPr>
+      <w:ind w:left="720"/>
+      <w:contextualSpacing/>
+    </w:pPr>
   </w:style>
 </w:styles>
 </file>

</xml_diff>